<commit_message>
delete docx temp files
</commit_message>
<xml_diff>
--- a/oci_compute_failover/doc/OCI Compute Failover using OCI Functions.docx
+++ b/oci_compute_failover/doc/OCI Compute Failover using OCI Functions.docx
@@ -511,7 +511,7 @@
             <w:bookmarkStart w:id="1" w:name="_Toc43061791"/>
             <w:bookmarkStart w:id="2" w:name="_Toc43061872"/>
             <w:bookmarkStart w:id="3" w:name="_Toc46238029"/>
-            <w:bookmarkStart w:id="4" w:name="_Toc86056443"/>
+            <w:bookmarkStart w:id="4" w:name="_Toc86318031"/>
             <w:r>
               <w:lastRenderedPageBreak/>
               <w:t>Disclaimer</w:t>
@@ -608,7 +608,7 @@
           <w:r>
             <w:fldChar w:fldCharType="separate"/>
           </w:r>
-          <w:hyperlink w:anchor="_Toc86056443" w:history="1">
+          <w:hyperlink w:anchor="_Toc86318031" w:history="1">
             <w:r>
               <w:rPr>
                 <w:rStyle w:val="Hyperlink"/>
@@ -631,7 +631,7 @@
               <w:rPr>
                 <w:webHidden/>
               </w:rPr>
-              <w:instrText xml:space="preserve"> PAGEREF _Toc86056443 \h </w:instrText>
+              <w:instrText xml:space="preserve"> PAGEREF _Toc86318031 \h </w:instrText>
             </w:r>
             <w:r>
               <w:rPr>
@@ -670,7 +670,7 @@
               <w14:numSpacing w14:val="default"/>
             </w:rPr>
           </w:pPr>
-          <w:hyperlink w:anchor="_Toc86056444" w:history="1">
+          <w:hyperlink w:anchor="_Toc86318032" w:history="1">
             <w:r>
               <w:rPr>
                 <w:rStyle w:val="Hyperlink"/>
@@ -693,7 +693,7 @@
               <w:rPr>
                 <w:webHidden/>
               </w:rPr>
-              <w:instrText xml:space="preserve"> PAGEREF _Toc86056444 \h </w:instrText>
+              <w:instrText xml:space="preserve"> PAGEREF _Toc86318032 \h </w:instrText>
             </w:r>
             <w:r>
               <w:rPr>
@@ -732,7 +732,7 @@
               <w14:numSpacing w14:val="default"/>
             </w:rPr>
           </w:pPr>
-          <w:hyperlink w:anchor="_Toc86056445" w:history="1">
+          <w:hyperlink w:anchor="_Toc86318033" w:history="1">
             <w:r>
               <w:rPr>
                 <w:rStyle w:val="Hyperlink"/>
@@ -755,7 +755,7 @@
               <w:rPr>
                 <w:webHidden/>
               </w:rPr>
-              <w:instrText xml:space="preserve"> PAGEREF _Toc86056445 \h </w:instrText>
+              <w:instrText xml:space="preserve"> PAGEREF _Toc86318033 \h </w:instrText>
             </w:r>
             <w:r>
               <w:rPr>
@@ -772,7 +772,7 @@
               <w:rPr>
                 <w:webHidden/>
               </w:rPr>
-              <w:t>4</w:t>
+              <w:t>5</w:t>
             </w:r>
             <w:r>
               <w:rPr>
@@ -822,7 +822,7 @@
       <w:pPr>
         <w:pStyle w:val="Heading1-Firstheading"/>
       </w:pPr>
-      <w:bookmarkStart w:id="5" w:name="_Toc86056444"/>
+      <w:bookmarkStart w:id="5" w:name="_Toc86318032"/>
       <w:r>
         <w:t>Versioning</w:t>
       </w:r>
@@ -1051,7 +1051,7 @@
       <w:pPr>
         <w:pStyle w:val="Heading1-Firstheading"/>
       </w:pPr>
-      <w:bookmarkStart w:id="6" w:name="_Toc86056445"/>
+      <w:bookmarkStart w:id="6" w:name="_Toc86318033"/>
       <w:r>
         <w:lastRenderedPageBreak/>
         <w:t>Introduction</w:t>
@@ -1081,15 +1081,7 @@
         <w:t xml:space="preserve"> </w:t>
       </w:r>
       <w:r>
-        <w:t xml:space="preserve">using OCI Functions </w:t>
-      </w:r>
-      <w:proofErr w:type="gramStart"/>
-      <w:r>
-        <w:t>in order to</w:t>
-      </w:r>
-      <w:proofErr w:type="gramEnd"/>
-      <w:r>
-        <w:t xml:space="preserve"> maintain application accessible in case of issues.</w:t>
+        <w:t>using OCI Functions in order to maintain application accessible in case of issues.</w:t>
       </w:r>
       <w:r>
         <w:t xml:space="preserve"> </w:t>
@@ -1258,15 +1250,7 @@
     </w:p>
     <w:p>
       <w:r>
-        <w:t xml:space="preserve">Create alarm on LB </w:t>
-      </w:r>
-      <w:proofErr w:type="spellStart"/>
-      <w:r>
-        <w:t>UnhealthyBackEnds</w:t>
-      </w:r>
-      <w:proofErr w:type="spellEnd"/>
-      <w:r>
-        <w:t xml:space="preserve"> </w:t>
+        <w:t xml:space="preserve">Create alarm on LB UnhealthyBackEnds </w:t>
       </w:r>
     </w:p>
     <w:p>
@@ -1276,15 +1260,7 @@
     </w:p>
     <w:p>
       <w:r>
-        <w:t xml:space="preserve">LB will automatically switch traffic to VM2 </w:t>
-      </w:r>
-      <w:proofErr w:type="gramStart"/>
-      <w:r>
-        <w:t>as long as</w:t>
-      </w:r>
-      <w:proofErr w:type="gramEnd"/>
-      <w:r>
-        <w:t xml:space="preserve"> VM1 is unhealthy</w:t>
+        <w:t>LB will automatically switch traffic to VM2 as long as VM1 is unhealthy</w:t>
       </w:r>
     </w:p>
     <w:p/>
@@ -1301,15 +1277,7 @@
     </w:p>
     <w:p>
       <w:r>
-        <w:t>Failover VM set as backup in the LB Backend Set so traffic will be sent only to primary (</w:t>
-      </w:r>
-      <w:proofErr w:type="gramStart"/>
-      <w:r>
-        <w:t>as long as</w:t>
-      </w:r>
-      <w:proofErr w:type="gramEnd"/>
-      <w:r>
-        <w:t xml:space="preserve"> healthy)</w:t>
+        <w:t>Failover VM set as backup in the LB Backend Set so traffic will be sent only to primary (as long as healthy)</w:t>
       </w:r>
     </w:p>
     <w:p>
@@ -1319,15 +1287,7 @@
     </w:p>
     <w:p>
       <w:r>
-        <w:t xml:space="preserve">Call Function (and send </w:t>
-      </w:r>
-      <w:proofErr w:type="spellStart"/>
-      <w:r>
-        <w:t>notif</w:t>
-      </w:r>
-      <w:proofErr w:type="spellEnd"/>
-      <w:r>
-        <w:t xml:space="preserve"> as well on another channel) </w:t>
+        <w:t xml:space="preserve">Call Function (and send notif as well on another channel) </w:t>
       </w:r>
     </w:p>
     <w:p>
@@ -1367,15 +1327,7 @@
     <w:p/>
     <w:p>
       <w:r>
-        <w:t xml:space="preserve">This way of doing the failover will have a downtime of </w:t>
-      </w:r>
-      <w:proofErr w:type="spellStart"/>
-      <w:r>
-        <w:t>aprox</w:t>
-      </w:r>
-      <w:proofErr w:type="spellEnd"/>
-      <w:r>
-        <w:t xml:space="preserve"> 3</w:t>
+        <w:t>This way of doing the failover will have a downtime of aprox 3</w:t>
       </w:r>
       <w:r>
         <w:t>-</w:t>
@@ -1396,23 +1348,7 @@
         <w:t xml:space="preserve"> because the condition must be maintained for 1min minimum</w:t>
       </w:r>
       <w:r>
-        <w:t xml:space="preserve">) and the time the </w:t>
-      </w:r>
-      <w:proofErr w:type="spellStart"/>
-      <w:r>
-        <w:t>fn</w:t>
-      </w:r>
-      <w:proofErr w:type="spellEnd"/>
-      <w:r>
-        <w:t xml:space="preserve"> is called and the </w:t>
-      </w:r>
-      <w:proofErr w:type="spellStart"/>
-      <w:r>
-        <w:t>vm</w:t>
-      </w:r>
-      <w:proofErr w:type="spellEnd"/>
-      <w:r>
-        <w:t xml:space="preserve"> is started</w:t>
+        <w:t>) and the time the fn is called and the vm is started</w:t>
       </w:r>
       <w:r>
         <w:t xml:space="preserve"> + the time the LB sees the new instance is OK</w:t>
@@ -1514,14 +1450,27 @@
     <w:r>
       <w:t xml:space="preserve"> </w:t>
     </w:r>
-    <w:fldSimple w:instr=" STYLEREF  Title  \* MERGEFORMAT ">
-      <w:r>
-        <w:rPr>
-          <w:noProof/>
-        </w:rPr>
-        <w:t>OCI Compute Failover using OCI Functions</w:t>
-      </w:r>
-    </w:fldSimple>
+    <w:r>
+      <w:fldChar w:fldCharType="begin"/>
+    </w:r>
+    <w:r>
+      <w:instrText xml:space="preserve"> STYLEREF  Title  \* MERGEFORMAT </w:instrText>
+    </w:r>
+    <w:r>
+      <w:fldChar w:fldCharType="separate"/>
+    </w:r>
+    <w:r>
+      <w:rPr>
+        <w:noProof/>
+      </w:rPr>
+      <w:t>OCI Compute Failover using OCI Functions</w:t>
+    </w:r>
+    <w:r>
+      <w:rPr>
+        <w:noProof/>
+      </w:rPr>
+      <w:fldChar w:fldCharType="end"/>
+    </w:r>
     <w:r>
       <w:t xml:space="preserve"> </w:t>
     </w:r>
@@ -11105,6 +11054,7 @@
     <w:rsid w:val="00195FCD"/>
     <w:rsid w:val="006D3982"/>
     <w:rsid w:val="00847C0C"/>
+    <w:rsid w:val="00900158"/>
     <w:rsid w:val="00AA6EEF"/>
     <w:rsid w:val="00BF0B6F"/>
     <w:rsid w:val="00DA66F8"/>

</xml_diff>